<commit_message>
re added the maintenance document as i made some changes
</commit_message>
<xml_diff>
--- a/repTracker maintenance document.docx
+++ b/repTracker maintenance document.docx
@@ -2,6 +2,136 @@
 <file path=word/document.xml><?xml version="1.0" encoding="utf-8"?>
 <w:document xmlns:wpc="http://schemas.microsoft.com/office/word/2010/wordprocessingCanvas" xmlns:cx="http://schemas.microsoft.com/office/drawing/2014/chartex" xmlns:cx1="http://schemas.microsoft.com/office/drawing/2015/9/8/chartex" xmlns:cx2="http://schemas.microsoft.com/office/drawing/2015/10/21/chartex" xmlns:cx3="http://schemas.microsoft.com/office/drawing/2016/5/9/chartex" xmlns:cx4="http://schemas.microsoft.com/office/drawing/2016/5/10/chartex" xmlns:cx5="http://schemas.microsoft.com/office/drawing/2016/5/11/chartex" xmlns:cx6="http://schemas.microsoft.com/office/drawing/2016/5/12/chartex" xmlns:cx7="http://schemas.microsoft.com/office/drawing/2016/5/13/chartex" xmlns:cx8="http://schemas.microsoft.com/office/drawing/2016/5/14/chartex" xmlns:mc="http://schemas.openxmlformats.org/markup-compatibility/2006" xmlns:aink="http://schemas.microsoft.com/office/drawing/2016/ink" xmlns:am3d="http://schemas.microsoft.com/office/drawing/2017/model3d" xmlns:o="urn:schemas-microsoft-com:office:office" xmlns:oel="http://schemas.microsoft.com/office/2019/extlst" xmlns:r="http://schemas.openxmlformats.org/officeDocument/2006/relationships" xmlns:m="http://schemas.openxmlformats.org/officeDocument/2006/math" xmlns:v="urn:schemas-microsoft-com:vml" xmlns:wp14="http://schemas.microsoft.com/office/word/2010/wordprocessingDrawing" xmlns:wp="http://schemas.openxmlformats.org/drawingml/2006/wordprocessingDrawing" xmlns:w10="urn:schemas-microsoft-com:office:word" xmlns:w="http://schemas.openxmlformats.org/wordprocessingml/2006/main" xmlns:w14="http://schemas.microsoft.com/office/word/2010/wordml" xmlns:w15="http://schemas.microsoft.com/office/word/2012/wordml" xmlns:w16cex="http://schemas.microsoft.com/office/word/2018/wordml/cex" xmlns:w16cid="http://schemas.microsoft.com/office/word/2016/wordml/cid" xmlns:w16="http://schemas.microsoft.com/office/word/2018/wordml" xmlns:w16sdtdh="http://schemas.microsoft.com/office/word/2020/wordml/sdtdatahash" xmlns:w16se="http://schemas.microsoft.com/office/word/2015/wordml/symex" xmlns:wpg="http://schemas.microsoft.com/office/word/2010/wordprocessingGroup" xmlns:wpi="http://schemas.microsoft.com/office/word/2010/wordprocessingInk" xmlns:wne="http://schemas.microsoft.com/office/word/2006/wordml" xmlns:wps="http://schemas.microsoft.com/office/word/2010/wordprocessingShape" mc:Ignorable="w14 w15 w16se w16cid w16 w16cex w16sdtdh wp14">
   <w:body>
+    <w:p>
+      <w:pPr>
+        <w:pStyle w:val="NormalWeb"/>
+        <w:shd w:val="clear" w:color="auto" w:fill="FFFFFF"/>
+        <w:spacing w:before="280" w:beforeAutospacing="0" w:after="0" w:afterAutospacing="0"/>
+        <w:rPr>
+          <w:rFonts w:asciiTheme="minorHAnsi" w:hAnsiTheme="minorHAnsi" w:cstheme="minorHAnsi"/>
+          <w:color w:val="000000"/>
+        </w:rPr>
+      </w:pPr>
+      <w:r>
+        <w:rPr>
+          <w:rFonts w:asciiTheme="minorHAnsi" w:hAnsiTheme="minorHAnsi" w:cstheme="minorHAnsi"/>
+          <w:b/>
+          <w:bCs/>
+          <w:color w:val="000000"/>
+          <w:sz w:val="36"/>
+          <w:szCs w:val="36"/>
+        </w:rPr>
+        <w:t>Hardware requirements</w:t>
+      </w:r>
+      <w:r>
+        <w:rPr>
+          <w:rFonts w:asciiTheme="minorHAnsi" w:hAnsiTheme="minorHAnsi" w:cstheme="minorHAnsi"/>
+          <w:b/>
+          <w:bCs/>
+          <w:color w:val="000000"/>
+          <w:sz w:val="36"/>
+          <w:szCs w:val="36"/>
+        </w:rPr>
+        <w:br/>
+      </w:r>
+    </w:p>
+    <w:p>
+      <w:pPr>
+        <w:pStyle w:val="NormalWeb"/>
+        <w:numPr>
+          <w:ilvl w:val="0"/>
+          <w:numId w:val="61"/>
+        </w:numPr>
+        <w:shd w:val="clear" w:color="auto" w:fill="FFFFFF"/>
+        <w:spacing w:before="280" w:beforeAutospacing="0" w:after="0" w:afterAutospacing="0"/>
+        <w:rPr>
+          <w:rFonts w:asciiTheme="minorHAnsi" w:hAnsiTheme="minorHAnsi" w:cstheme="minorHAnsi"/>
+          <w:color w:val="000000"/>
+        </w:rPr>
+      </w:pPr>
+      <w:proofErr w:type="spellStart"/>
+      <w:r>
+        <w:rPr>
+          <w:rFonts w:asciiTheme="minorHAnsi" w:hAnsiTheme="minorHAnsi" w:cstheme="minorHAnsi"/>
+          <w:color w:val="000000"/>
+        </w:rPr>
+        <w:t>Iphone</w:t>
+      </w:r>
+      <w:proofErr w:type="spellEnd"/>
+      <w:r>
+        <w:rPr>
+          <w:rFonts w:asciiTheme="minorHAnsi" w:hAnsiTheme="minorHAnsi" w:cstheme="minorHAnsi"/>
+          <w:color w:val="000000"/>
+        </w:rPr>
+        <w:t xml:space="preserve"> 6 or newer</w:t>
+      </w:r>
+    </w:p>
+    <w:p>
+      <w:pPr>
+        <w:pStyle w:val="NormalWeb"/>
+        <w:numPr>
+          <w:ilvl w:val="0"/>
+          <w:numId w:val="61"/>
+        </w:numPr>
+        <w:shd w:val="clear" w:color="auto" w:fill="FFFFFF"/>
+        <w:spacing w:before="280" w:beforeAutospacing="0" w:after="0" w:afterAutospacing="0"/>
+        <w:rPr>
+          <w:rFonts w:asciiTheme="minorHAnsi" w:hAnsiTheme="minorHAnsi" w:cstheme="minorHAnsi"/>
+          <w:color w:val="000000"/>
+        </w:rPr>
+      </w:pPr>
+      <w:r>
+        <w:rPr>
+          <w:rFonts w:asciiTheme="minorHAnsi" w:hAnsiTheme="minorHAnsi" w:cstheme="minorHAnsi"/>
+          <w:color w:val="000000"/>
+        </w:rPr>
+        <w:t>Desktop device</w:t>
+      </w:r>
+    </w:p>
+    <w:p>
+      <w:pPr>
+        <w:pStyle w:val="NormalWeb"/>
+        <w:numPr>
+          <w:ilvl w:val="0"/>
+          <w:numId w:val="61"/>
+        </w:numPr>
+        <w:shd w:val="clear" w:color="auto" w:fill="FFFFFF"/>
+        <w:spacing w:before="280" w:beforeAutospacing="0" w:after="0" w:afterAutospacing="0"/>
+        <w:rPr>
+          <w:rFonts w:asciiTheme="minorHAnsi" w:hAnsiTheme="minorHAnsi" w:cstheme="minorHAnsi"/>
+          <w:color w:val="000000"/>
+        </w:rPr>
+      </w:pPr>
+      <w:r>
+        <w:rPr>
+          <w:rFonts w:asciiTheme="minorHAnsi" w:hAnsiTheme="minorHAnsi" w:cstheme="minorHAnsi"/>
+          <w:color w:val="000000"/>
+        </w:rPr>
+        <w:t xml:space="preserve">Chrome browser </w:t>
+      </w:r>
+    </w:p>
+    <w:p>
+      <w:pPr>
+        <w:pStyle w:val="NormalWeb"/>
+        <w:numPr>
+          <w:ilvl w:val="0"/>
+          <w:numId w:val="61"/>
+        </w:numPr>
+        <w:shd w:val="clear" w:color="auto" w:fill="FFFFFF"/>
+        <w:spacing w:before="280" w:beforeAutospacing="0" w:after="0" w:afterAutospacing="0"/>
+        <w:rPr>
+          <w:rFonts w:asciiTheme="minorHAnsi" w:hAnsiTheme="minorHAnsi" w:cstheme="minorHAnsi"/>
+          <w:color w:val="000000"/>
+        </w:rPr>
+      </w:pPr>
+      <w:r>
+        <w:rPr>
+          <w:rFonts w:asciiTheme="minorHAnsi" w:hAnsiTheme="minorHAnsi" w:cstheme="minorHAnsi"/>
+          <w:color w:val="000000"/>
+        </w:rPr>
+        <w:t>Access to internet</w:t>
+      </w:r>
+    </w:p>
     <w:p>
       <w:pPr>
         <w:pStyle w:val="NormalWeb"/>
@@ -718,6 +848,7 @@
           <w:rFonts w:asciiTheme="minorHAnsi" w:hAnsiTheme="minorHAnsi" w:cstheme="minorHAnsi"/>
           <w:color w:val="0D0D0D"/>
         </w:rPr>
+        <w:lastRenderedPageBreak/>
         <w:t xml:space="preserve">Purpose: Formats the time in minutes and seconds for display in </w:t>
       </w:r>
       <w:proofErr w:type="gramStart"/>
@@ -918,7 +1049,6 @@
           <w:rFonts w:asciiTheme="minorHAnsi" w:hAnsiTheme="minorHAnsi" w:cstheme="minorHAnsi"/>
           <w:color w:val="0D0D0D"/>
         </w:rPr>
-        <w:lastRenderedPageBreak/>
         <w:t>Purpose: Allow users to adjust the timer duration by adding or subtracting minutes or seconds from the original time.</w:t>
       </w:r>
     </w:p>
@@ -1581,6 +1711,7 @@
           <w:rFonts w:asciiTheme="minorHAnsi" w:hAnsiTheme="minorHAnsi" w:cstheme="minorHAnsi"/>
           <w:color w:val="0D0D0D"/>
         </w:rPr>
+        <w:lastRenderedPageBreak/>
         <w:t>Purpose: Navigates the user back in the browser history when invoked.</w:t>
       </w:r>
     </w:p>
@@ -1816,18 +1947,7 @@
           <w:sz w:val="36"/>
           <w:szCs w:val="36"/>
         </w:rPr>
-        <w:t>Logbook</w:t>
-      </w:r>
-      <w:r>
-        <w:rPr>
-          <w:rFonts w:asciiTheme="minorHAnsi" w:hAnsiTheme="minorHAnsi" w:cstheme="minorHAnsi"/>
-          <w:b/>
-          <w:bCs/>
-          <w:color w:val="000000"/>
-          <w:sz w:val="36"/>
-          <w:szCs w:val="36"/>
-        </w:rPr>
-        <w:t>.js</w:t>
+        <w:t>Logbook.js</w:t>
       </w:r>
     </w:p>
     <w:p>
@@ -3345,6 +3465,118 @@
     </w:lvl>
   </w:abstractNum>
   <w:abstractNum w:abstractNumId="6" w15:restartNumberingAfterBreak="0">
+    <w:nsid w:val="26C63072"/>
+    <w:multiLevelType w:val="hybridMultilevel"/>
+    <w:tmpl w:val="1C8CA98A"/>
+    <w:lvl w:ilvl="0" w:tplc="AD620034">
+      <w:numFmt w:val="bullet"/>
+      <w:lvlText w:val="-"/>
+      <w:lvlJc w:val="left"/>
+      <w:pPr>
+        <w:ind w:left="720" w:hanging="360"/>
+      </w:pPr>
+      <w:rPr>
+        <w:rFonts w:ascii="Calibri" w:eastAsia="Times New Roman" w:hAnsi="Calibri" w:cs="Calibri" w:hint="default"/>
+      </w:rPr>
+    </w:lvl>
+    <w:lvl w:ilvl="1" w:tplc="04090003" w:tentative="1">
+      <w:start w:val="1"/>
+      <w:numFmt w:val="bullet"/>
+      <w:lvlText w:val="o"/>
+      <w:lvlJc w:val="left"/>
+      <w:pPr>
+        <w:ind w:left="1440" w:hanging="360"/>
+      </w:pPr>
+      <w:rPr>
+        <w:rFonts w:ascii="Courier New" w:hAnsi="Courier New" w:cs="Courier New" w:hint="default"/>
+      </w:rPr>
+    </w:lvl>
+    <w:lvl w:ilvl="2" w:tplc="04090005" w:tentative="1">
+      <w:start w:val="1"/>
+      <w:numFmt w:val="bullet"/>
+      <w:lvlText w:val=""/>
+      <w:lvlJc w:val="left"/>
+      <w:pPr>
+        <w:ind w:left="2160" w:hanging="360"/>
+      </w:pPr>
+      <w:rPr>
+        <w:rFonts w:ascii="Wingdings" w:hAnsi="Wingdings" w:hint="default"/>
+      </w:rPr>
+    </w:lvl>
+    <w:lvl w:ilvl="3" w:tplc="04090001" w:tentative="1">
+      <w:start w:val="1"/>
+      <w:numFmt w:val="bullet"/>
+      <w:lvlText w:val=""/>
+      <w:lvlJc w:val="left"/>
+      <w:pPr>
+        <w:ind w:left="2880" w:hanging="360"/>
+      </w:pPr>
+      <w:rPr>
+        <w:rFonts w:ascii="Symbol" w:hAnsi="Symbol" w:hint="default"/>
+      </w:rPr>
+    </w:lvl>
+    <w:lvl w:ilvl="4" w:tplc="04090003" w:tentative="1">
+      <w:start w:val="1"/>
+      <w:numFmt w:val="bullet"/>
+      <w:lvlText w:val="o"/>
+      <w:lvlJc w:val="left"/>
+      <w:pPr>
+        <w:ind w:left="3600" w:hanging="360"/>
+      </w:pPr>
+      <w:rPr>
+        <w:rFonts w:ascii="Courier New" w:hAnsi="Courier New" w:cs="Courier New" w:hint="default"/>
+      </w:rPr>
+    </w:lvl>
+    <w:lvl w:ilvl="5" w:tplc="04090005" w:tentative="1">
+      <w:start w:val="1"/>
+      <w:numFmt w:val="bullet"/>
+      <w:lvlText w:val=""/>
+      <w:lvlJc w:val="left"/>
+      <w:pPr>
+        <w:ind w:left="4320" w:hanging="360"/>
+      </w:pPr>
+      <w:rPr>
+        <w:rFonts w:ascii="Wingdings" w:hAnsi="Wingdings" w:hint="default"/>
+      </w:rPr>
+    </w:lvl>
+    <w:lvl w:ilvl="6" w:tplc="04090001" w:tentative="1">
+      <w:start w:val="1"/>
+      <w:numFmt w:val="bullet"/>
+      <w:lvlText w:val=""/>
+      <w:lvlJc w:val="left"/>
+      <w:pPr>
+        <w:ind w:left="5040" w:hanging="360"/>
+      </w:pPr>
+      <w:rPr>
+        <w:rFonts w:ascii="Symbol" w:hAnsi="Symbol" w:hint="default"/>
+      </w:rPr>
+    </w:lvl>
+    <w:lvl w:ilvl="7" w:tplc="04090003" w:tentative="1">
+      <w:start w:val="1"/>
+      <w:numFmt w:val="bullet"/>
+      <w:lvlText w:val="o"/>
+      <w:lvlJc w:val="left"/>
+      <w:pPr>
+        <w:ind w:left="5760" w:hanging="360"/>
+      </w:pPr>
+      <w:rPr>
+        <w:rFonts w:ascii="Courier New" w:hAnsi="Courier New" w:cs="Courier New" w:hint="default"/>
+      </w:rPr>
+    </w:lvl>
+    <w:lvl w:ilvl="8" w:tplc="04090005" w:tentative="1">
+      <w:start w:val="1"/>
+      <w:numFmt w:val="bullet"/>
+      <w:lvlText w:val=""/>
+      <w:lvlJc w:val="left"/>
+      <w:pPr>
+        <w:ind w:left="6480" w:hanging="360"/>
+      </w:pPr>
+      <w:rPr>
+        <w:rFonts w:ascii="Wingdings" w:hAnsi="Wingdings" w:hint="default"/>
+      </w:rPr>
+    </w:lvl>
+  </w:abstractNum>
+  <w:abstractNum w:abstractNumId="7" w15:restartNumberingAfterBreak="0">
     <w:nsid w:val="2BE4050A"/>
     <w:multiLevelType w:val="multilevel"/>
     <w:tmpl w:val="E0F4B3E8"/>
@@ -3493,7 +3725,7 @@
       </w:rPr>
     </w:lvl>
   </w:abstractNum>
-  <w:abstractNum w:abstractNumId="7" w15:restartNumberingAfterBreak="0">
+  <w:abstractNum w:abstractNumId="8" w15:restartNumberingAfterBreak="0">
     <w:nsid w:val="2C5B6621"/>
     <w:multiLevelType w:val="multilevel"/>
     <w:tmpl w:val="8834B78E"/>
@@ -3642,7 +3874,7 @@
       </w:rPr>
     </w:lvl>
   </w:abstractNum>
-  <w:abstractNum w:abstractNumId="8" w15:restartNumberingAfterBreak="0">
+  <w:abstractNum w:abstractNumId="9" w15:restartNumberingAfterBreak="0">
     <w:nsid w:val="2EF23EE5"/>
     <w:multiLevelType w:val="multilevel"/>
     <w:tmpl w:val="1A987DA8"/>
@@ -3759,7 +3991,7 @@
       </w:pPr>
     </w:lvl>
   </w:abstractNum>
-  <w:abstractNum w:abstractNumId="9" w15:restartNumberingAfterBreak="0">
+  <w:abstractNum w:abstractNumId="10" w15:restartNumberingAfterBreak="0">
     <w:nsid w:val="501A4416"/>
     <w:multiLevelType w:val="multilevel"/>
     <w:tmpl w:val="8786C3EA"/>
@@ -3876,7 +4108,7 @@
       </w:pPr>
     </w:lvl>
   </w:abstractNum>
-  <w:abstractNum w:abstractNumId="10" w15:restartNumberingAfterBreak="0">
+  <w:abstractNum w:abstractNumId="11" w15:restartNumberingAfterBreak="0">
     <w:nsid w:val="513E08F2"/>
     <w:multiLevelType w:val="multilevel"/>
     <w:tmpl w:val="AC56F910"/>
@@ -4025,7 +4257,7 @@
       </w:rPr>
     </w:lvl>
   </w:abstractNum>
-  <w:abstractNum w:abstractNumId="11" w15:restartNumberingAfterBreak="0">
+  <w:abstractNum w:abstractNumId="12" w15:restartNumberingAfterBreak="0">
     <w:nsid w:val="63D93D45"/>
     <w:multiLevelType w:val="multilevel"/>
     <w:tmpl w:val="72DCF94C"/>
@@ -4171,6 +4403,118 @@
       <w:rPr>
         <w:rFonts w:ascii="Wingdings" w:hAnsi="Wingdings" w:hint="default"/>
         <w:sz w:val="20"/>
+      </w:rPr>
+    </w:lvl>
+  </w:abstractNum>
+  <w:abstractNum w:abstractNumId="13" w15:restartNumberingAfterBreak="0">
+    <w:nsid w:val="780B0829"/>
+    <w:multiLevelType w:val="hybridMultilevel"/>
+    <w:tmpl w:val="FA5AEC9C"/>
+    <w:lvl w:ilvl="0" w:tplc="4686EDB0">
+      <w:numFmt w:val="bullet"/>
+      <w:lvlText w:val="-"/>
+      <w:lvlJc w:val="left"/>
+      <w:pPr>
+        <w:ind w:left="720" w:hanging="360"/>
+      </w:pPr>
+      <w:rPr>
+        <w:rFonts w:ascii="Calibri" w:eastAsia="Times New Roman" w:hAnsi="Calibri" w:cs="Calibri" w:hint="default"/>
+      </w:rPr>
+    </w:lvl>
+    <w:lvl w:ilvl="1" w:tplc="04090003" w:tentative="1">
+      <w:start w:val="1"/>
+      <w:numFmt w:val="bullet"/>
+      <w:lvlText w:val="o"/>
+      <w:lvlJc w:val="left"/>
+      <w:pPr>
+        <w:ind w:left="1440" w:hanging="360"/>
+      </w:pPr>
+      <w:rPr>
+        <w:rFonts w:ascii="Courier New" w:hAnsi="Courier New" w:cs="Courier New" w:hint="default"/>
+      </w:rPr>
+    </w:lvl>
+    <w:lvl w:ilvl="2" w:tplc="04090005" w:tentative="1">
+      <w:start w:val="1"/>
+      <w:numFmt w:val="bullet"/>
+      <w:lvlText w:val=""/>
+      <w:lvlJc w:val="left"/>
+      <w:pPr>
+        <w:ind w:left="2160" w:hanging="360"/>
+      </w:pPr>
+      <w:rPr>
+        <w:rFonts w:ascii="Wingdings" w:hAnsi="Wingdings" w:hint="default"/>
+      </w:rPr>
+    </w:lvl>
+    <w:lvl w:ilvl="3" w:tplc="04090001" w:tentative="1">
+      <w:start w:val="1"/>
+      <w:numFmt w:val="bullet"/>
+      <w:lvlText w:val=""/>
+      <w:lvlJc w:val="left"/>
+      <w:pPr>
+        <w:ind w:left="2880" w:hanging="360"/>
+      </w:pPr>
+      <w:rPr>
+        <w:rFonts w:ascii="Symbol" w:hAnsi="Symbol" w:hint="default"/>
+      </w:rPr>
+    </w:lvl>
+    <w:lvl w:ilvl="4" w:tplc="04090003" w:tentative="1">
+      <w:start w:val="1"/>
+      <w:numFmt w:val="bullet"/>
+      <w:lvlText w:val="o"/>
+      <w:lvlJc w:val="left"/>
+      <w:pPr>
+        <w:ind w:left="3600" w:hanging="360"/>
+      </w:pPr>
+      <w:rPr>
+        <w:rFonts w:ascii="Courier New" w:hAnsi="Courier New" w:cs="Courier New" w:hint="default"/>
+      </w:rPr>
+    </w:lvl>
+    <w:lvl w:ilvl="5" w:tplc="04090005" w:tentative="1">
+      <w:start w:val="1"/>
+      <w:numFmt w:val="bullet"/>
+      <w:lvlText w:val=""/>
+      <w:lvlJc w:val="left"/>
+      <w:pPr>
+        <w:ind w:left="4320" w:hanging="360"/>
+      </w:pPr>
+      <w:rPr>
+        <w:rFonts w:ascii="Wingdings" w:hAnsi="Wingdings" w:hint="default"/>
+      </w:rPr>
+    </w:lvl>
+    <w:lvl w:ilvl="6" w:tplc="04090001" w:tentative="1">
+      <w:start w:val="1"/>
+      <w:numFmt w:val="bullet"/>
+      <w:lvlText w:val=""/>
+      <w:lvlJc w:val="left"/>
+      <w:pPr>
+        <w:ind w:left="5040" w:hanging="360"/>
+      </w:pPr>
+      <w:rPr>
+        <w:rFonts w:ascii="Symbol" w:hAnsi="Symbol" w:hint="default"/>
+      </w:rPr>
+    </w:lvl>
+    <w:lvl w:ilvl="7" w:tplc="04090003" w:tentative="1">
+      <w:start w:val="1"/>
+      <w:numFmt w:val="bullet"/>
+      <w:lvlText w:val="o"/>
+      <w:lvlJc w:val="left"/>
+      <w:pPr>
+        <w:ind w:left="5760" w:hanging="360"/>
+      </w:pPr>
+      <w:rPr>
+        <w:rFonts w:ascii="Courier New" w:hAnsi="Courier New" w:cs="Courier New" w:hint="default"/>
+      </w:rPr>
+    </w:lvl>
+    <w:lvl w:ilvl="8" w:tplc="04090005" w:tentative="1">
+      <w:start w:val="1"/>
+      <w:numFmt w:val="bullet"/>
+      <w:lvlText w:val=""/>
+      <w:lvlJc w:val="left"/>
+      <w:pPr>
+        <w:ind w:left="6480" w:hanging="360"/>
+      </w:pPr>
+      <w:rPr>
+        <w:rFonts w:ascii="Wingdings" w:hAnsi="Wingdings" w:hint="default"/>
       </w:rPr>
     </w:lvl>
   </w:abstractNum>
@@ -4178,10 +4522,10 @@
     <w:abstractNumId w:val="4"/>
   </w:num>
   <w:num w:numId="2" w16cid:durableId="77676369">
-    <w:abstractNumId w:val="8"/>
+    <w:abstractNumId w:val="9"/>
   </w:num>
   <w:num w:numId="3" w16cid:durableId="1127888800">
-    <w:abstractNumId w:val="9"/>
+    <w:abstractNumId w:val="10"/>
   </w:num>
   <w:num w:numId="4" w16cid:durableId="204224413">
     <w:abstractNumId w:val="2"/>
@@ -4473,10 +4817,10 @@
     </w:lvlOverride>
   </w:num>
   <w:num w:numId="21" w16cid:durableId="780225577">
-    <w:abstractNumId w:val="7"/>
+    <w:abstractNumId w:val="8"/>
   </w:num>
   <w:num w:numId="22" w16cid:durableId="1604918064">
-    <w:abstractNumId w:val="7"/>
+    <w:abstractNumId w:val="8"/>
     <w:lvlOverride w:ilvl="1">
       <w:lvl w:ilvl="1">
         <w:numFmt w:val="bullet"/>
@@ -4496,7 +4840,7 @@
     </w:lvlOverride>
   </w:num>
   <w:num w:numId="23" w16cid:durableId="1335260871">
-    <w:abstractNumId w:val="7"/>
+    <w:abstractNumId w:val="8"/>
     <w:lvlOverride w:ilvl="1">
       <w:lvl w:ilvl="1">
         <w:numFmt w:val="bullet"/>
@@ -4516,7 +4860,7 @@
     </w:lvlOverride>
   </w:num>
   <w:num w:numId="24" w16cid:durableId="1052382714">
-    <w:abstractNumId w:val="7"/>
+    <w:abstractNumId w:val="8"/>
     <w:lvlOverride w:ilvl="1">
       <w:lvl w:ilvl="1">
         <w:numFmt w:val="bullet"/>
@@ -4536,7 +4880,7 @@
     </w:lvlOverride>
   </w:num>
   <w:num w:numId="25" w16cid:durableId="842280997">
-    <w:abstractNumId w:val="7"/>
+    <w:abstractNumId w:val="8"/>
     <w:lvlOverride w:ilvl="1">
       <w:lvl w:ilvl="1">
         <w:numFmt w:val="bullet"/>
@@ -4556,7 +4900,7 @@
     </w:lvlOverride>
   </w:num>
   <w:num w:numId="26" w16cid:durableId="833187659">
-    <w:abstractNumId w:val="7"/>
+    <w:abstractNumId w:val="8"/>
     <w:lvlOverride w:ilvl="1">
       <w:lvl w:ilvl="1">
         <w:numFmt w:val="bullet"/>
@@ -4576,10 +4920,10 @@
     </w:lvlOverride>
   </w:num>
   <w:num w:numId="27" w16cid:durableId="1377968539">
-    <w:abstractNumId w:val="10"/>
+    <w:abstractNumId w:val="11"/>
   </w:num>
   <w:num w:numId="28" w16cid:durableId="1652979605">
-    <w:abstractNumId w:val="10"/>
+    <w:abstractNumId w:val="11"/>
     <w:lvlOverride w:ilvl="1">
       <w:lvl w:ilvl="1">
         <w:numFmt w:val="bullet"/>
@@ -4599,7 +4943,7 @@
     </w:lvlOverride>
   </w:num>
   <w:num w:numId="29" w16cid:durableId="743264394">
-    <w:abstractNumId w:val="10"/>
+    <w:abstractNumId w:val="11"/>
     <w:lvlOverride w:ilvl="1">
       <w:lvl w:ilvl="1">
         <w:numFmt w:val="bullet"/>
@@ -4619,7 +4963,7 @@
     </w:lvlOverride>
   </w:num>
   <w:num w:numId="30" w16cid:durableId="657028955">
-    <w:abstractNumId w:val="10"/>
+    <w:abstractNumId w:val="11"/>
     <w:lvlOverride w:ilvl="1">
       <w:lvl w:ilvl="1">
         <w:numFmt w:val="bullet"/>
@@ -4639,7 +4983,7 @@
     </w:lvlOverride>
   </w:num>
   <w:num w:numId="31" w16cid:durableId="1460764342">
-    <w:abstractNumId w:val="10"/>
+    <w:abstractNumId w:val="11"/>
     <w:lvlOverride w:ilvl="1">
       <w:lvl w:ilvl="1">
         <w:numFmt w:val="bullet"/>
@@ -4659,7 +5003,7 @@
     </w:lvlOverride>
   </w:num>
   <w:num w:numId="32" w16cid:durableId="1134642011">
-    <w:abstractNumId w:val="10"/>
+    <w:abstractNumId w:val="11"/>
     <w:lvlOverride w:ilvl="1">
       <w:lvl w:ilvl="1">
         <w:numFmt w:val="bullet"/>
@@ -4782,10 +5126,10 @@
     </w:lvlOverride>
   </w:num>
   <w:num w:numId="39" w16cid:durableId="1027408580">
-    <w:abstractNumId w:val="6"/>
+    <w:abstractNumId w:val="7"/>
   </w:num>
   <w:num w:numId="40" w16cid:durableId="145778944">
-    <w:abstractNumId w:val="6"/>
+    <w:abstractNumId w:val="7"/>
     <w:lvlOverride w:ilvl="1">
       <w:lvl w:ilvl="1">
         <w:numFmt w:val="bullet"/>
@@ -4805,7 +5149,7 @@
     </w:lvlOverride>
   </w:num>
   <w:num w:numId="41" w16cid:durableId="233973452">
-    <w:abstractNumId w:val="6"/>
+    <w:abstractNumId w:val="7"/>
     <w:lvlOverride w:ilvl="1">
       <w:lvl w:ilvl="1">
         <w:numFmt w:val="bullet"/>
@@ -4825,7 +5169,7 @@
     </w:lvlOverride>
   </w:num>
   <w:num w:numId="42" w16cid:durableId="91821180">
-    <w:abstractNumId w:val="6"/>
+    <w:abstractNumId w:val="7"/>
     <w:lvlOverride w:ilvl="1">
       <w:lvl w:ilvl="1">
         <w:numFmt w:val="bullet"/>
@@ -4845,7 +5189,7 @@
     </w:lvlOverride>
   </w:num>
   <w:num w:numId="43" w16cid:durableId="380448954">
-    <w:abstractNumId w:val="6"/>
+    <w:abstractNumId w:val="7"/>
     <w:lvlOverride w:ilvl="1">
       <w:lvl w:ilvl="1">
         <w:numFmt w:val="bullet"/>
@@ -5028,10 +5372,10 @@
     </w:lvlOverride>
   </w:num>
   <w:num w:numId="53" w16cid:durableId="896210611">
-    <w:abstractNumId w:val="11"/>
+    <w:abstractNumId w:val="12"/>
   </w:num>
   <w:num w:numId="54" w16cid:durableId="1306466637">
-    <w:abstractNumId w:val="11"/>
+    <w:abstractNumId w:val="12"/>
     <w:lvlOverride w:ilvl="1">
       <w:lvl w:ilvl="1">
         <w:numFmt w:val="bullet"/>
@@ -5051,7 +5395,7 @@
     </w:lvlOverride>
   </w:num>
   <w:num w:numId="55" w16cid:durableId="1532378144">
-    <w:abstractNumId w:val="11"/>
+    <w:abstractNumId w:val="12"/>
     <w:lvlOverride w:ilvl="1">
       <w:lvl w:ilvl="1">
         <w:numFmt w:val="bullet"/>
@@ -5071,7 +5415,7 @@
     </w:lvlOverride>
   </w:num>
   <w:num w:numId="56" w16cid:durableId="248464709">
-    <w:abstractNumId w:val="11"/>
+    <w:abstractNumId w:val="12"/>
     <w:lvlOverride w:ilvl="1">
       <w:lvl w:ilvl="1">
         <w:numFmt w:val="bullet"/>
@@ -5091,7 +5435,7 @@
     </w:lvlOverride>
   </w:num>
   <w:num w:numId="57" w16cid:durableId="414480268">
-    <w:abstractNumId w:val="11"/>
+    <w:abstractNumId w:val="12"/>
     <w:lvlOverride w:ilvl="1">
       <w:lvl w:ilvl="1">
         <w:numFmt w:val="bullet"/>
@@ -5111,7 +5455,7 @@
     </w:lvlOverride>
   </w:num>
   <w:num w:numId="58" w16cid:durableId="1834880572">
-    <w:abstractNumId w:val="11"/>
+    <w:abstractNumId w:val="12"/>
     <w:lvlOverride w:ilvl="1">
       <w:lvl w:ilvl="1">
         <w:numFmt w:val="bullet"/>
@@ -5131,7 +5475,7 @@
     </w:lvlOverride>
   </w:num>
   <w:num w:numId="59" w16cid:durableId="1754357261">
-    <w:abstractNumId w:val="11"/>
+    <w:abstractNumId w:val="12"/>
     <w:lvlOverride w:ilvl="1">
       <w:lvl w:ilvl="1">
         <w:numFmt w:val="bullet"/>
@@ -5149,6 +5493,12 @@
         </w:rPr>
       </w:lvl>
     </w:lvlOverride>
+  </w:num>
+  <w:num w:numId="60" w16cid:durableId="847060455">
+    <w:abstractNumId w:val="6"/>
+  </w:num>
+  <w:num w:numId="61" w16cid:durableId="430322485">
+    <w:abstractNumId w:val="13"/>
   </w:num>
 </w:numbering>
 </file>

</xml_diff>